<commit_message>
Update Telecommunication and Tele.docx
</commit_message>
<xml_diff>
--- a/Conceptual Report/Telecommunication and Tele.docx
+++ b/Conceptual Report/Telecommunication and Tele.docx
@@ -2122,7 +2122,6 @@
         <w:rPr>
           <w:sz w:val="24"/>
           <w:szCs w:val="24"/>
-          <w:lang w:val="tr-TR"/>
         </w:rPr>
       </w:pPr>
       <w:r>
@@ -2173,16 +2172,98 @@
           <w:sz w:val="24"/>
           <w:szCs w:val="24"/>
         </w:rPr>
-        <w:t xml:space="preserve"> Maximum error rates of detected frequencies of d</w:t>
+        <w:t xml:space="preserve"> Maximum error rates of detected frequencies of different received signals</w:t>
+      </w:r>
+    </w:p>
+    <w:p>
+      <w:pPr>
+        <w:spacing w:line="360" w:lineRule="auto"/>
+        <w:rPr>
+          <w:b/>
+          <w:lang w:val="tr-TR"/>
+        </w:rPr>
+      </w:pPr>
+      <w:r>
+        <w:rPr>
+          <w:b/>
+          <w:lang w:val="tr-TR"/>
+        </w:rPr>
+        <w:t xml:space="preserve">Error Sources </w:t>
       </w:r>
       <w:bookmarkStart w:id="0" w:name="_GoBack"/>
       <w:bookmarkEnd w:id="0"/>
       <w:r>
         <w:rPr>
-          <w:sz w:val="24"/>
-          <w:szCs w:val="24"/>
-        </w:rPr>
-        <w:t>ifferent received signals</w:t>
+          <w:b/>
+          <w:lang w:val="tr-TR"/>
+        </w:rPr>
+        <w:t>for Command Sending System</w:t>
+      </w:r>
+    </w:p>
+    <w:p>
+      <w:pPr>
+        <w:pStyle w:val="ListParagraph"/>
+        <w:numPr>
+          <w:ilvl w:val="0"/>
+          <w:numId w:val="2"/>
+        </w:numPr>
+        <w:spacing w:line="360" w:lineRule="auto"/>
+        <w:jc w:val="both"/>
+        <w:rPr>
+          <w:lang w:val="tr-TR"/>
+        </w:rPr>
+      </w:pPr>
+      <w:r>
+        <w:rPr>
+          <w:lang w:val="tr-TR"/>
+        </w:rPr>
+        <w:t>Antenna quality can reduce SNR in the transmitter side which is very crucial. At the transmitter we need SNR as high as possible because in the channel, a lot of noise is introduced due to environment.</w:t>
+      </w:r>
+      <w:r>
+        <w:rPr>
+          <w:lang w:val="tr-TR"/>
+        </w:rPr>
+        <w:t xml:space="preserve"> To prevent any issues, we will use commercially available antennas.</w:t>
+      </w:r>
+    </w:p>
+    <w:p>
+      <w:pPr>
+        <w:pStyle w:val="ListParagraph"/>
+        <w:numPr>
+          <w:ilvl w:val="0"/>
+          <w:numId w:val="2"/>
+        </w:numPr>
+        <w:spacing w:line="360" w:lineRule="auto"/>
+        <w:jc w:val="both"/>
+        <w:rPr>
+          <w:lang w:val="tr-TR"/>
+        </w:rPr>
+      </w:pPr>
+      <w:r>
+        <w:rPr>
+          <w:lang w:val="tr-TR"/>
+        </w:rPr>
+        <w:t>Weather can affect SNR dractically. The path loss is heavily dependent on transmission channel. Rainy weather introduce electromagnetic interference due to high charges present in the clouds. To minimize the effects of weather, we will incrase the transmitted power to keep SNR high enough.</w:t>
+      </w:r>
+    </w:p>
+    <w:p>
+      <w:pPr>
+        <w:pStyle w:val="ListParagraph"/>
+        <w:numPr>
+          <w:ilvl w:val="0"/>
+          <w:numId w:val="2"/>
+        </w:numPr>
+        <w:spacing w:line="360" w:lineRule="auto"/>
+        <w:jc w:val="both"/>
+        <w:rPr>
+          <w:lang w:val="tr-TR"/>
+        </w:rPr>
+      </w:pPr>
+      <w:r>
+        <w:rPr>
+          <w:lang w:val="tr-TR"/>
+        </w:rPr>
+        <w:t>Misdetection of the commands on the receiver side can affect the overall operation very crucially. To minimize this situation, we will implement some digital filters while keeping command frequencies in minimal error rate bands.</w:t>
       </w:r>
     </w:p>
     <w:sectPr>
@@ -2310,8 +2391,124 @@
       </w:rPr>
     </w:lvl>
   </w:abstractNum>
+  <w:abstractNum w:abstractNumId="1" w15:restartNumberingAfterBreak="0">
+    <w:nsid w:val="77100304"/>
+    <w:multiLevelType w:val="hybridMultilevel"/>
+    <w:tmpl w:val="D17C11BA"/>
+    <w:lvl w:ilvl="0" w:tplc="041F0001">
+      <w:start w:val="1"/>
+      <w:numFmt w:val="bullet"/>
+      <w:lvlText w:val=""/>
+      <w:lvlJc w:val="left"/>
+      <w:pPr>
+        <w:ind w:left="720" w:hanging="360"/>
+      </w:pPr>
+      <w:rPr>
+        <w:rFonts w:ascii="Symbol" w:hAnsi="Symbol" w:hint="default"/>
+      </w:rPr>
+    </w:lvl>
+    <w:lvl w:ilvl="1" w:tplc="041F0003" w:tentative="1">
+      <w:start w:val="1"/>
+      <w:numFmt w:val="bullet"/>
+      <w:lvlText w:val="o"/>
+      <w:lvlJc w:val="left"/>
+      <w:pPr>
+        <w:ind w:left="1440" w:hanging="360"/>
+      </w:pPr>
+      <w:rPr>
+        <w:rFonts w:ascii="Courier New" w:hAnsi="Courier New" w:cs="Courier New" w:hint="default"/>
+      </w:rPr>
+    </w:lvl>
+    <w:lvl w:ilvl="2" w:tplc="041F0005" w:tentative="1">
+      <w:start w:val="1"/>
+      <w:numFmt w:val="bullet"/>
+      <w:lvlText w:val=""/>
+      <w:lvlJc w:val="left"/>
+      <w:pPr>
+        <w:ind w:left="2160" w:hanging="360"/>
+      </w:pPr>
+      <w:rPr>
+        <w:rFonts w:ascii="Wingdings" w:hAnsi="Wingdings" w:hint="default"/>
+      </w:rPr>
+    </w:lvl>
+    <w:lvl w:ilvl="3" w:tplc="041F0001" w:tentative="1">
+      <w:start w:val="1"/>
+      <w:numFmt w:val="bullet"/>
+      <w:lvlText w:val=""/>
+      <w:lvlJc w:val="left"/>
+      <w:pPr>
+        <w:ind w:left="2880" w:hanging="360"/>
+      </w:pPr>
+      <w:rPr>
+        <w:rFonts w:ascii="Symbol" w:hAnsi="Symbol" w:hint="default"/>
+      </w:rPr>
+    </w:lvl>
+    <w:lvl w:ilvl="4" w:tplc="041F0003" w:tentative="1">
+      <w:start w:val="1"/>
+      <w:numFmt w:val="bullet"/>
+      <w:lvlText w:val="o"/>
+      <w:lvlJc w:val="left"/>
+      <w:pPr>
+        <w:ind w:left="3600" w:hanging="360"/>
+      </w:pPr>
+      <w:rPr>
+        <w:rFonts w:ascii="Courier New" w:hAnsi="Courier New" w:cs="Courier New" w:hint="default"/>
+      </w:rPr>
+    </w:lvl>
+    <w:lvl w:ilvl="5" w:tplc="041F0005" w:tentative="1">
+      <w:start w:val="1"/>
+      <w:numFmt w:val="bullet"/>
+      <w:lvlText w:val=""/>
+      <w:lvlJc w:val="left"/>
+      <w:pPr>
+        <w:ind w:left="4320" w:hanging="360"/>
+      </w:pPr>
+      <w:rPr>
+        <w:rFonts w:ascii="Wingdings" w:hAnsi="Wingdings" w:hint="default"/>
+      </w:rPr>
+    </w:lvl>
+    <w:lvl w:ilvl="6" w:tplc="041F0001" w:tentative="1">
+      <w:start w:val="1"/>
+      <w:numFmt w:val="bullet"/>
+      <w:lvlText w:val=""/>
+      <w:lvlJc w:val="left"/>
+      <w:pPr>
+        <w:ind w:left="5040" w:hanging="360"/>
+      </w:pPr>
+      <w:rPr>
+        <w:rFonts w:ascii="Symbol" w:hAnsi="Symbol" w:hint="default"/>
+      </w:rPr>
+    </w:lvl>
+    <w:lvl w:ilvl="7" w:tplc="041F0003" w:tentative="1">
+      <w:start w:val="1"/>
+      <w:numFmt w:val="bullet"/>
+      <w:lvlText w:val="o"/>
+      <w:lvlJc w:val="left"/>
+      <w:pPr>
+        <w:ind w:left="5760" w:hanging="360"/>
+      </w:pPr>
+      <w:rPr>
+        <w:rFonts w:ascii="Courier New" w:hAnsi="Courier New" w:cs="Courier New" w:hint="default"/>
+      </w:rPr>
+    </w:lvl>
+    <w:lvl w:ilvl="8" w:tplc="041F0005" w:tentative="1">
+      <w:start w:val="1"/>
+      <w:numFmt w:val="bullet"/>
+      <w:lvlText w:val=""/>
+      <w:lvlJc w:val="left"/>
+      <w:pPr>
+        <w:ind w:left="6480" w:hanging="360"/>
+      </w:pPr>
+      <w:rPr>
+        <w:rFonts w:ascii="Wingdings" w:hAnsi="Wingdings" w:hint="default"/>
+      </w:rPr>
+    </w:lvl>
+  </w:abstractNum>
   <w:num w:numId="1">
     <w:abstractNumId w:val="0"/>
+  </w:num>
+  <w:num w:numId="2">
+    <w:abstractNumId w:val="1"/>
   </w:num>
 </w:numbering>
 </file>

</xml_diff>